<commit_message>
V1.3 as detailed in changelog.txt
</commit_message>
<xml_diff>
--- a/NEA Design.docx
+++ b/NEA Design.docx
@@ -18,7 +18,10 @@
         <w:t>MVP</w:t>
       </w:r>
       <w:r>
-        <w:t xml:space="preserve"> – Basic Terminal Game – No piece rules or collisions</w:t>
+        <w:t xml:space="preserve"> – Basic Terminal Game – No </w:t>
+      </w:r>
+      <w:r>
+        <w:t>check or game ending</w:t>
       </w:r>
     </w:p>
     <w:p>
@@ -106,8 +109,10 @@
           <w:rFonts w:ascii="Calibri" w:eastAsia="Times New Roman" w:hAnsi="Calibri" w:cs="Calibri"/>
           <w:lang w:eastAsia="en-GB"/>
         </w:rPr>
-        <w:t>Check that the position chosen by a player has a piece of their colour</w:t>
-      </w:r>
+        <w:t>Check that the position to move to is valid for that piece and starting position according to chess rules, e.g. a rook can only move vertically OR horizontally</w:t>
+      </w:r>
+      <w:bookmarkStart w:id="0" w:name="_GoBack"/>
+      <w:bookmarkEnd w:id="0"/>
     </w:p>
     <w:p>
       <w:pPr>
@@ -128,7 +133,7 @@
           <w:rFonts w:ascii="Calibri" w:eastAsia="Times New Roman" w:hAnsi="Calibri" w:cs="Calibri"/>
           <w:lang w:eastAsia="en-GB"/>
         </w:rPr>
-        <w:t>Check that the destination position either has an opponent's piece or is empty</w:t>
+        <w:t>Check that the position chosen by a player has a piece of their colour</w:t>
       </w:r>
     </w:p>
     <w:p>
@@ -150,6 +155,57 @@
           <w:rFonts w:ascii="Calibri" w:eastAsia="Times New Roman" w:hAnsi="Calibri" w:cs="Calibri"/>
           <w:lang w:eastAsia="en-GB"/>
         </w:rPr>
+        <w:t>Check that the destination position either has an opponent's piece or is empt</w:t>
+      </w:r>
+      <w:r>
+        <w:rPr>
+          <w:rFonts w:ascii="Calibri" w:eastAsia="Times New Roman" w:hAnsi="Calibri" w:cs="Calibri"/>
+          <w:lang w:eastAsia="en-GB"/>
+        </w:rPr>
+        <w:t>y</w:t>
+      </w:r>
+    </w:p>
+    <w:p>
+      <w:pPr>
+        <w:numPr>
+          <w:ilvl w:val="0"/>
+          <w:numId w:val="1"/>
+        </w:numPr>
+        <w:spacing w:after="0" w:line="240" w:lineRule="auto"/>
+        <w:ind w:left="540"/>
+        <w:textAlignment w:val="center"/>
+        <w:rPr>
+          <w:rFonts w:ascii="Calibri" w:eastAsia="Times New Roman" w:hAnsi="Calibri" w:cs="Calibri"/>
+          <w:lang w:eastAsia="en-GB"/>
+        </w:rPr>
+      </w:pPr>
+      <w:r>
+        <w:rPr>
+          <w:rFonts w:ascii="Calibri" w:eastAsia="Times New Roman" w:hAnsi="Calibri" w:cs="Calibri"/>
+          <w:lang w:eastAsia="en-GB"/>
+        </w:rPr>
+        <w:t>Check that the position means that the piece isn't going through any other pieces, unless it is a knight</w:t>
+      </w:r>
+    </w:p>
+    <w:p>
+      <w:pPr>
+        <w:numPr>
+          <w:ilvl w:val="0"/>
+          <w:numId w:val="1"/>
+        </w:numPr>
+        <w:spacing w:after="0" w:line="240" w:lineRule="auto"/>
+        <w:ind w:left="540"/>
+        <w:textAlignment w:val="center"/>
+        <w:rPr>
+          <w:rFonts w:ascii="Calibri" w:eastAsia="Times New Roman" w:hAnsi="Calibri" w:cs="Calibri"/>
+          <w:lang w:eastAsia="en-GB"/>
+        </w:rPr>
+      </w:pPr>
+      <w:r>
+        <w:rPr>
+          <w:rFonts w:ascii="Calibri" w:eastAsia="Times New Roman" w:hAnsi="Calibri" w:cs="Calibri"/>
+          <w:lang w:eastAsia="en-GB"/>
+        </w:rPr>
         <w:t>Move piece and switch turns</w:t>
       </w:r>
     </w:p>
@@ -159,6 +215,9 @@
       </w:pPr>
       <w:r>
         <w:t>Stage 2 – Actual Rules</w:t>
+      </w:r>
+      <w:r>
+        <w:t xml:space="preserve"> for Check etc.</w:t>
       </w:r>
     </w:p>
     <w:p>
@@ -180,7 +239,7 @@
           <w:rFonts w:ascii="Calibri" w:eastAsia="Times New Roman" w:hAnsi="Calibri" w:cs="Calibri"/>
           <w:lang w:eastAsia="en-GB"/>
         </w:rPr>
-        <w:t>Check that the position to move to is valid for that piece and starting position according to chess rules, e.g. a rook can only move vertically OR horizontally</w:t>
+        <w:t>Be able to detect check by determining if the king can be taken next move</w:t>
       </w:r>
     </w:p>
     <w:p>
@@ -202,7 +261,7 @@
           <w:rFonts w:ascii="Calibri" w:eastAsia="Times New Roman" w:hAnsi="Calibri" w:cs="Calibri"/>
           <w:lang w:eastAsia="en-GB"/>
         </w:rPr>
-        <w:t>Check that the position means that the piece isn't going through any other pieces, unless it is a knight</w:t>
+        <w:t>Be able to detect checkmate by determining that they are no possible moves to get out of check, and end the game and say who won</w:t>
       </w:r>
     </w:p>
     <w:p>
@@ -224,7 +283,7 @@
           <w:rFonts w:ascii="Calibri" w:eastAsia="Times New Roman" w:hAnsi="Calibri" w:cs="Calibri"/>
           <w:lang w:eastAsia="en-GB"/>
         </w:rPr>
-        <w:t>Be able to detect check by determining if the king can be taken next move</w:t>
+        <w:t>Check a move doesn't put their king in check, and gets them out of check if the king is currently in check</w:t>
       </w:r>
     </w:p>
     <w:p>
@@ -246,7 +305,7 @@
           <w:rFonts w:ascii="Calibri" w:eastAsia="Times New Roman" w:hAnsi="Calibri" w:cs="Calibri"/>
           <w:lang w:eastAsia="en-GB"/>
         </w:rPr>
-        <w:t>Be able to detect checkmate by determining that they are no possible moves to get out of check, and end the game and say who won</w:t>
+        <w:t>If all the checks are passed, move the piece and switch turns, and take an opponent's piece if there is one there</w:t>
       </w:r>
     </w:p>
     <w:p>
@@ -268,7 +327,7 @@
           <w:rFonts w:ascii="Calibri" w:eastAsia="Times New Roman" w:hAnsi="Calibri" w:cs="Calibri"/>
           <w:lang w:eastAsia="en-GB"/>
         </w:rPr>
-        <w:t>Check a move doesn't put their king in check, and gets them out of check if the king is currently in check</w:t>
+        <w:t>Determine if there is a stalemate using basic checks, e.g. if there are only 2 kings left</w:t>
       </w:r>
     </w:p>
     <w:p>
@@ -290,50 +349,6 @@
           <w:rFonts w:ascii="Calibri" w:eastAsia="Times New Roman" w:hAnsi="Calibri" w:cs="Calibri"/>
           <w:lang w:eastAsia="en-GB"/>
         </w:rPr>
-        <w:t>If all the checks are passed, move the piece and switch turns, and take an opponent's piece if there is one there</w:t>
-      </w:r>
-    </w:p>
-    <w:p>
-      <w:pPr>
-        <w:numPr>
-          <w:ilvl w:val="0"/>
-          <w:numId w:val="2"/>
-        </w:numPr>
-        <w:spacing w:after="0" w:line="240" w:lineRule="auto"/>
-        <w:ind w:left="540"/>
-        <w:textAlignment w:val="center"/>
-        <w:rPr>
-          <w:rFonts w:ascii="Calibri" w:eastAsia="Times New Roman" w:hAnsi="Calibri" w:cs="Calibri"/>
-          <w:lang w:eastAsia="en-GB"/>
-        </w:rPr>
-      </w:pPr>
-      <w:r>
-        <w:rPr>
-          <w:rFonts w:ascii="Calibri" w:eastAsia="Times New Roman" w:hAnsi="Calibri" w:cs="Calibri"/>
-          <w:lang w:eastAsia="en-GB"/>
-        </w:rPr>
-        <w:t>Determine if there is a stalemate using basic checks, e.g. if there are only 2 kings left</w:t>
-      </w:r>
-    </w:p>
-    <w:p>
-      <w:pPr>
-        <w:numPr>
-          <w:ilvl w:val="0"/>
-          <w:numId w:val="2"/>
-        </w:numPr>
-        <w:spacing w:after="0" w:line="240" w:lineRule="auto"/>
-        <w:ind w:left="540"/>
-        <w:textAlignment w:val="center"/>
-        <w:rPr>
-          <w:rFonts w:ascii="Calibri" w:eastAsia="Times New Roman" w:hAnsi="Calibri" w:cs="Calibri"/>
-          <w:lang w:eastAsia="en-GB"/>
-        </w:rPr>
-      </w:pPr>
-      <w:r>
-        <w:rPr>
-          <w:rFonts w:ascii="Calibri" w:eastAsia="Times New Roman" w:hAnsi="Calibri" w:cs="Calibri"/>
-          <w:lang w:eastAsia="en-GB"/>
-        </w:rPr>
         <w:t>Be able to either play 2 players, or 1 player against an "AI" that just plays random, legal moves</w:t>
       </w:r>
     </w:p>
@@ -694,6 +709,7 @@
       </w:pPr>
       <w:r>
         <w:rPr>
+          <w:noProof/>
           <w:lang w:eastAsia="en-GB"/>
         </w:rPr>
         <w:drawing>
@@ -1139,8 +1155,6 @@
         </w:rPr>
         <w:t>in code, instead of the Unicode symbol</w:t>
       </w:r>
-      <w:bookmarkStart w:id="0" w:name="_GoBack"/>
-      <w:bookmarkEnd w:id="0"/>
     </w:p>
     <w:p>
       <w:pPr>
@@ -2247,6 +2261,7 @@
   <w:style w:type="character" w:default="1" w:styleId="DefaultParagraphFont">
     <w:name w:val="Default Paragraph Font"/>
     <w:uiPriority w:val="1"/>
+    <w:semiHidden/>
     <w:unhideWhenUsed/>
   </w:style>
   <w:style w:type="table" w:default="1" w:styleId="TableNormal">
@@ -2671,21 +2686,6 @@
 </file>
 
 <file path=customXml/item1.xml><?xml version="1.0" encoding="utf-8"?>
-<?mso-contentType ?>
-<FormTemplates xmlns="http://schemas.microsoft.com/sharepoint/v3/contenttype/forms">
-  <Display>DocumentLibraryForm</Display>
-  <Edit>DocumentLibraryForm</Edit>
-  <New>DocumentLibraryForm</New>
-</FormTemplates>
-</file>
-
-<file path=customXml/item2.xml><?xml version="1.0" encoding="utf-8"?>
-<p:properties xmlns:p="http://schemas.microsoft.com/office/2006/metadata/properties" xmlns:xsi="http://www.w3.org/2001/XMLSchema-instance" xmlns:pc="http://schemas.microsoft.com/office/infopath/2007/PartnerControls">
-  <documentManagement/>
-</p:properties>
-</file>
-
-<file path=customXml/item3.xml><?xml version="1.0" encoding="utf-8"?>
 <ct:contentTypeSchema xmlns:ct="http://schemas.microsoft.com/office/2006/metadata/contentType" xmlns:ma="http://schemas.microsoft.com/office/2006/metadata/properties/metaAttributes" ct:_="" ma:_="" ma:contentTypeName="Document" ma:contentTypeID="0x0101007C759C6F3112AD4CB98683AE832A4037" ma:contentTypeVersion="13" ma:contentTypeDescription="Create a new document." ma:contentTypeScope="" ma:versionID="210bd3826a05a28c11357f8c71adfffd">
   <xsd:schema xmlns:xsd="http://www.w3.org/2001/XMLSchema" xmlns:xs="http://www.w3.org/2001/XMLSchema" xmlns:p="http://schemas.microsoft.com/office/2006/metadata/properties" xmlns:ns3="2cafe6ab-9180-4f6c-b522-37c186289eb2" xmlns:ns4="562661f8-a709-46b7-927d-a1abc04f5615" targetNamespace="http://schemas.microsoft.com/office/2006/metadata/properties" ma:root="true" ma:fieldsID="2b6a95aa660c899172a6f380fbae0713" ns3:_="" ns4:_="">
     <xsd:import namespace="2cafe6ab-9180-4f6c-b522-37c186289eb2"/>
@@ -2908,24 +2908,22 @@
 </ct:contentTypeSchema>
 </file>
 
-<file path=customXml/itemProps1.xml><?xml version="1.0" encoding="utf-8"?>
-<ds:datastoreItem xmlns:ds="http://schemas.openxmlformats.org/officeDocument/2006/customXml" ds:itemID="{F4AE201D-70E3-4ADD-A859-668A55948AB2}">
-  <ds:schemaRefs>
-    <ds:schemaRef ds:uri="http://schemas.microsoft.com/sharepoint/v3/contenttype/forms"/>
-  </ds:schemaRefs>
-</ds:datastoreItem>
+<file path=customXml/item2.xml><?xml version="1.0" encoding="utf-8"?>
+<p:properties xmlns:p="http://schemas.microsoft.com/office/2006/metadata/properties" xmlns:xsi="http://www.w3.org/2001/XMLSchema-instance" xmlns:pc="http://schemas.microsoft.com/office/infopath/2007/PartnerControls">
+  <documentManagement/>
+</p:properties>
 </file>
 
-<file path=customXml/itemProps2.xml><?xml version="1.0" encoding="utf-8"?>
-<ds:datastoreItem xmlns:ds="http://schemas.openxmlformats.org/officeDocument/2006/customXml" ds:itemID="{DA8F1845-1B2E-4B00-9303-1606398C5CCE}">
-  <ds:schemaRefs>
-    <ds:schemaRef ds:uri="http://schemas.microsoft.com/office/2006/metadata/properties"/>
-    <ds:schemaRef ds:uri="http://schemas.microsoft.com/office/infopath/2007/PartnerControls"/>
-  </ds:schemaRefs>
-</ds:datastoreItem>
+<file path=customXml/item3.xml><?xml version="1.0" encoding="utf-8"?>
+<?mso-contentType ?>
+<FormTemplates xmlns="http://schemas.microsoft.com/sharepoint/v3/contenttype/forms">
+  <Display>DocumentLibraryForm</Display>
+  <Edit>DocumentLibraryForm</Edit>
+  <New>DocumentLibraryForm</New>
+</FormTemplates>
 </file>
 
-<file path=customXml/itemProps3.xml><?xml version="1.0" encoding="utf-8"?>
+<file path=customXml/itemProps1.xml><?xml version="1.0" encoding="utf-8"?>
 <ds:datastoreItem xmlns:ds="http://schemas.openxmlformats.org/officeDocument/2006/customXml" ds:itemID="{41C1D77F-7591-40AA-B993-5B2EBB05D3FD}">
   <ds:schemaRefs>
     <ds:schemaRef ds:uri="http://schemas.microsoft.com/office/2006/metadata/contentType"/>
@@ -2942,4 +2940,21 @@
     <ds:schemaRef ds:uri="http://schemas.microsoft.com/internal/obd"/>
   </ds:schemaRefs>
 </ds:datastoreItem>
+</file>
+
+<file path=customXml/itemProps2.xml><?xml version="1.0" encoding="utf-8"?>
+<ds:datastoreItem xmlns:ds="http://schemas.openxmlformats.org/officeDocument/2006/customXml" ds:itemID="{DA8F1845-1B2E-4B00-9303-1606398C5CCE}">
+  <ds:schemaRefs>
+    <ds:schemaRef ds:uri="http://schemas.microsoft.com/office/2006/metadata/properties"/>
+    <ds:schemaRef ds:uri="http://schemas.microsoft.com/office/infopath/2007/PartnerControls"/>
+  </ds:schemaRefs>
+</ds:datastoreItem>
+</file>
+
+<file path=customXml/itemProps3.xml><?xml version="1.0" encoding="utf-8"?>
+<ds:datastoreItem xmlns:ds="http://schemas.openxmlformats.org/officeDocument/2006/customXml" ds:itemID="{F4AE201D-70E3-4ADD-A859-668A55948AB2}">
+  <ds:schemaRefs>
+    <ds:schemaRef ds:uri="http://schemas.microsoft.com/sharepoint/v3/contenttype/forms"/>
+  </ds:schemaRefs>
+</ds:datastoreItem>
 </file>
</xml_diff>